<commit_message>
feat(doc_network): add llm example
</commit_message>
<xml_diff>
--- a/doc_network/out.docx
+++ b/doc_network/out.docx
@@ -220,7 +220,7 @@
         <w:pStyle w:val="FirstParagraph"/>
       </w:pPr>
       <w:r>
-        <w:t xml:space="preserve">Network analysis tools for bibliographic studies are used to study the relationships between entities in a corpus. In general, the size of this corpus is limited because the calculations to determine the nodes, links and their positions for very large networks require too many resources, in addition to being very difficult to interpret. As a result, tools such as VOSViewer offer options for limiting the size of networks. The first option is to filter publications with too many authors. This is particularly true of publications in particle physics, which can list several thousand authors. As well as generating very large networks, this hyperauthorship can also be seen as reducing the relevance of the information conveyed by the co-authorship links. The second option offered by VOSViewer is to set thresholds to limit the number of nodes directly (minimum number of publications or minimum number of citations for a node). However, this approach of retaining only the largest nodes in the network can be an obstacle to scaling up to very large corpora of several million documents. Indeed, if we wish to concentrate on a few hundred nodes, the threshold will be very high and the resulting network risks being just a constellation of single nodes with no links between them, the other nodes with which they are linked being in fact made insignificant by the threshold set in terms of the number of publications (or citations) per node. In addition, the processing time for a very large corpus of publications can be very long, making such a tool unusable in a web application where the user expects rapid interaction with the application.</w:t>
+        <w:t xml:space="preserve">Network analysis tools for bibliographic studies are used to study the relationships between entities in a corpus. In general, the size of this corpus is limited because the calculations to determine the nodes, links and their positions for very large networks require too many resources, in addition to being very difficult to interpret. As a result, tools such as VOSviewer offer options for limiting the size of networks. The first option is to filter publications with too many authors. This is particularly true of publications in particle physics, which can list several thousand authors. As well as generating very large networks, this hyperauthorship can also be seen as reducing the relevance of the information conveyed by the co-authorship links. The second option offered by VOSviewer is to set thresholds to limit the number of nodes directly (minimum number of publications or minimum number of citations for a node). However, this approach of retaining only the largest nodes in the network can be an obstacle to scaling up to very large corpora of several million documents. Indeed, if we wish to concentrate on a few hundred nodes, the threshold will be very high and the resulting network risks being just a constellation of single nodes with no links between them, the other nodes with which they are linked being in fact made insignificant by the threshold set in terms of the number of publications (or citations) per node. In addition, the processing time for a very large corpus of publications can be very long, making such a tool unusable in a web application where the user expects rapid interaction with the application.</w:t>
       </w:r>
     </w:p>
     <w:bookmarkEnd w:id="21"/>
@@ -410,7 +410,7 @@
         <w:pStyle w:val="FirstParagraph"/>
       </w:pPr>
       <w:r>
-        <w:t xml:space="preserve">To identify the strongest links, it would be too costly to go through the entire corpus. We have pre-calculated the links at the level of each publication. So, if a publication is linked to 3 themes, T1, T2 and T3, a pre-calculated field, at publication level, contains all T1-T2, T1-T3 and T2-T3 pairs. This co_topics field represents the co-appearance links within the publication. We then use elasticsearch’s aggregation functionality to list the most present links, very efficiently.</w:t>
+        <w:t xml:space="preserve">To identify the strongest links, it would be too costly to go through the entire corpus. We have pre-calculated the links at the level of each publication. So, if a publication is linked to 3 themes, T1, T2 and T3, a pre-calculated field, at publication level, contains all T1-T2, T1-T3 and T2-T3 pairs. This co_topics field represents the co-appearance links within the publication. We then use elasticsearch’s aggregation functionality to list the most present links, very efficiently. By default, we limit ourselves to the top 2000 links to ensure optimal performance.</w:t>
       </w:r>
     </w:p>
     <w:p>
@@ -1350,7 +1350,7 @@
         <w:pStyle w:val="FirstParagraph"/>
       </w:pPr>
       <w:r>
-        <w:t xml:space="preserve">The network creation process involves several key steps: transforming Elasticsearch results into a graph using Graphology, filtering the network to focus on the most interesting nodes, applying spatialization algorithms for visualization, and detecting communities within the network. Below, we detail each of these steps.</w:t>
+        <w:t xml:space="preserve">The network creation process involves several key steps: transforming Elasticsearch results into a graph, filtering the network to focus on the most interesting nodes, applying spatialization algorithms for visualization, and detecting communities within the network. Below, we detail each of these steps.</w:t>
       </w:r>
     </w:p>
     <w:p>
@@ -1375,7 +1375,7 @@
         <w:t xml:space="preserve"> </w:t>
       </w:r>
       <w:r>
-        <w:t xml:space="preserve">to construct and manipulate the network. Each link result from Elasticsearch is transformed into nodes and edges, with the edge strength corresponding to the interaction intensity derived from the Elasticsearch aggregations.</w:t>
+        <w:t xml:space="preserve">to construct and manipulate the network. Each link result from Elasticsearch is transformed into nodes and edges, with edge strength corresponding to the number of aggregated documents.</w:t>
       </w:r>
     </w:p>
     <w:p>
@@ -1414,7 +1414,7 @@
         <w:br/>
       </w:r>
       <w:r>
-        <w:t xml:space="preserve">Thanks to Graphology the settings of the ForceAtlas2 algorithm are automatically infered from our network order (number of nodes) as below:</w:t>
+        <w:t xml:space="preserve">Thanks to Graphology, the settings of the ForceAtlas2 algorithm are automatically infered from our network order (number of nodes) as below:</w:t>
       </w:r>
     </w:p>
     <w:p>
@@ -1479,12 +1479,6 @@
       </w:r>
       <w:r>
         <w:t xml:space="preserve">. More precisely, Louvain seeks to maximize modularity by progressively moving the nodes of a graph into different communities, in an iterative fashion. At each stage, he merges neighboring communities if this leads to an improvement in the overall modularity of the graph. This iterative process continues until no further moves can increase modularity.</w:t>
-      </w:r>
-      <w:r>
-        <w:br/>
-      </w:r>
-      <w:r>
-        <w:t xml:space="preserve">This step helps in revealing the underlying structure and communities within the scientific network, providing valuable insights into the interactions and collaborations within the bibliometric data.</w:t>
       </w:r>
     </w:p>
     <w:p>
@@ -1762,7 +1756,7 @@
         <w:pStyle w:val="BlockText"/>
       </w:pPr>
       <w:r>
-        <w:t xml:space="preserve">You have been tasked with naming distinct fields of study for several communities of research publications.</w:t>
+        <w:t xml:space="preserve">“ You have been tasked with naming distinct fields of study for several communities of research publications.</w:t>
       </w:r>
       <w:r>
         <w:t xml:space="preserve"> </w:t>
@@ -1792,7 +1786,223 @@
         <w:t xml:space="preserve"> </w:t>
       </w:r>
       <w:r>
-        <w:t xml:space="preserve">Output as JSON object with the list number and the single unique generated name. ```</w:t>
+        <w:t xml:space="preserve">Output as JSON object with the list number and the single unique generated name. ”</w:t>
+      </w:r>
+    </w:p>
+    <w:p>
+      <w:pPr>
+        <w:pStyle w:val="FirstParagraph"/>
+      </w:pPr>
+      <w:r>
+        <w:t xml:space="preserve">To illustrate its functionality, consider the following example:</w:t>
+      </w:r>
+    </w:p>
+    <w:p>
+      <w:pPr>
+        <w:pStyle w:val="SourceCode"/>
+      </w:pPr>
+      <w:r>
+        <w:rPr>
+          <w:rStyle w:val="VerbatimChar"/>
+        </w:rPr>
+        <w:t xml:space="preserve">// Input with each list corresponding to a community</w:t>
+      </w:r>
+      <w:r>
+        <w:br/>
+      </w:r>
+      <w:r>
+        <w:rPr>
+          <w:rStyle w:val="VerbatimChar"/>
+        </w:rPr>
+        <w:t xml:space="preserve">"list1 = [Soil (8), Carbon Sequestration (5), Soil Organic Matter (5), Carbon (5),  </w:t>
+      </w:r>
+      <w:r>
+        <w:br/>
+      </w:r>
+      <w:r>
+        <w:rPr>
+          <w:rStyle w:val="VerbatimChar"/>
+        </w:rPr>
+        <w:t xml:space="preserve">Ecosystem Services (5), Priming Effect (4), Sequestration (4), Amazonian (3), Andosol (3)],  </w:t>
+      </w:r>
+      <w:r>
+        <w:br/>
+      </w:r>
+      <w:r>
+        <w:rPr>
+          <w:rStyle w:val="VerbatimChar"/>
+        </w:rPr>
+        <w:t xml:space="preserve">list2 = [Soil Organic Carbon (11), Carbon (10), Climate Change (7), Soil (7),  </w:t>
+      </w:r>
+      <w:r>
+        <w:br/>
+      </w:r>
+      <w:r>
+        <w:rPr>
+          <w:rStyle w:val="VerbatimChar"/>
+        </w:rPr>
+        <w:t xml:space="preserve">Carbon Sequestration (6), Carbon Cycle (5), Soil Carbon (4)],  </w:t>
+      </w:r>
+      <w:r>
+        <w:br/>
+      </w:r>
+      <w:r>
+        <w:rPr>
+          <w:rStyle w:val="VerbatimChar"/>
+        </w:rPr>
+        <w:t xml:space="preserve">list3 = [Acl (7), Carbon (3), Carbon Sequestration (3), South Pacific Ocean (3),  </w:t>
+      </w:r>
+      <w:r>
+        <w:br/>
+      </w:r>
+      <w:r>
+        <w:rPr>
+          <w:rStyle w:val="VerbatimChar"/>
+        </w:rPr>
+        <w:t xml:space="preserve">Trichodesmium (3), Crocosphaera (2), Crocosphaera-watsonii (2), Dinitrogen-fixation (2)]"</w:t>
+      </w:r>
+      <w:r>
+        <w:br/>
+      </w:r>
+      <w:r>
+        <w:br/>
+      </w:r>
+      <w:r>
+        <w:rPr>
+          <w:rStyle w:val="VerbatimChar"/>
+        </w:rPr>
+        <w:t xml:space="preserve">// Mistral output</w:t>
+      </w:r>
+    </w:p>
+    <w:p>
+      <w:pPr>
+        <w:pStyle w:val="SourceCode"/>
+      </w:pPr>
+      <w:r>
+        <w:rPr>
+          <w:rStyle w:val="FunctionTok"/>
+        </w:rPr>
+        <w:t xml:space="preserve">{</w:t>
+      </w:r>
+      <w:r>
+        <w:br/>
+      </w:r>
+      <w:r>
+        <w:rPr>
+          <w:rStyle w:val="NormalTok"/>
+        </w:rPr>
+        <w:t xml:space="preserve">  </w:t>
+      </w:r>
+      <w:r>
+        <w:rPr>
+          <w:rStyle w:val="DataTypeTok"/>
+        </w:rPr>
+        <w:t xml:space="preserve">"list1"</w:t>
+      </w:r>
+      <w:r>
+        <w:rPr>
+          <w:rStyle w:val="FunctionTok"/>
+        </w:rPr>
+        <w:t xml:space="preserve">:</w:t>
+      </w:r>
+      <w:r>
+        <w:rPr>
+          <w:rStyle w:val="NormalTok"/>
+        </w:rPr>
+        <w:t xml:space="preserve"> </w:t>
+      </w:r>
+      <w:r>
+        <w:rPr>
+          <w:rStyle w:val="StringTok"/>
+        </w:rPr>
+        <w:t xml:space="preserve">"Amazon Andosol Carbon Dynamics"</w:t>
+      </w:r>
+      <w:r>
+        <w:rPr>
+          <w:rStyle w:val="FunctionTok"/>
+        </w:rPr>
+        <w:t xml:space="preserve">,</w:t>
+      </w:r>
+      <w:r>
+        <w:br/>
+      </w:r>
+      <w:r>
+        <w:rPr>
+          <w:rStyle w:val="NormalTok"/>
+        </w:rPr>
+        <w:t xml:space="preserve">  </w:t>
+      </w:r>
+      <w:r>
+        <w:rPr>
+          <w:rStyle w:val="DataTypeTok"/>
+        </w:rPr>
+        <w:t xml:space="preserve">"list2"</w:t>
+      </w:r>
+      <w:r>
+        <w:rPr>
+          <w:rStyle w:val="FunctionTok"/>
+        </w:rPr>
+        <w:t xml:space="preserve">:</w:t>
+      </w:r>
+      <w:r>
+        <w:rPr>
+          <w:rStyle w:val="NormalTok"/>
+        </w:rPr>
+        <w:t xml:space="preserve"> </w:t>
+      </w:r>
+      <w:r>
+        <w:rPr>
+          <w:rStyle w:val="StringTok"/>
+        </w:rPr>
+        <w:t xml:space="preserve">"Soil Carbon and Climate Change"</w:t>
+      </w:r>
+      <w:r>
+        <w:rPr>
+          <w:rStyle w:val="FunctionTok"/>
+        </w:rPr>
+        <w:t xml:space="preserve">,</w:t>
+      </w:r>
+      <w:r>
+        <w:br/>
+      </w:r>
+      <w:r>
+        <w:rPr>
+          <w:rStyle w:val="NormalTok"/>
+        </w:rPr>
+        <w:t xml:space="preserve">  </w:t>
+      </w:r>
+      <w:r>
+        <w:rPr>
+          <w:rStyle w:val="DataTypeTok"/>
+        </w:rPr>
+        <w:t xml:space="preserve">"list3"</w:t>
+      </w:r>
+      <w:r>
+        <w:rPr>
+          <w:rStyle w:val="FunctionTok"/>
+        </w:rPr>
+        <w:t xml:space="preserve">:</w:t>
+      </w:r>
+      <w:r>
+        <w:rPr>
+          <w:rStyle w:val="NormalTok"/>
+        </w:rPr>
+        <w:t xml:space="preserve"> </w:t>
+      </w:r>
+      <w:r>
+        <w:rPr>
+          <w:rStyle w:val="StringTok"/>
+        </w:rPr>
+        <w:t xml:space="preserve">"South Pacific Ocean Carbon Cycling"</w:t>
+      </w:r>
+      <w:r>
+        <w:br/>
+      </w:r>
+      <w:r>
+        <w:rPr>
+          <w:rStyle w:val="FunctionTok"/>
+        </w:rPr>
+        <w:t xml:space="preserve">}</w:t>
       </w:r>
     </w:p>
     <w:bookmarkEnd w:id="37"/>

</xml_diff>